<commit_message>
added lab5 and documentation
</commit_message>
<xml_diff>
--- a/BigNumber/lab5_kinder.docx
+++ b/BigNumber/lab5_kinder.docx
@@ -147,7 +147,6 @@
           <w:sz w:val="28"/>
           <w:szCs w:val="28"/>
           <w:shd w:val="clear" w:color="auto" w:fill="FFFFFF"/>
-          <w:lang w:val="en-US"/>
         </w:rPr>
       </w:pPr>
       <w:r>
@@ -168,7 +167,6 @@
           <w:sz w:val="28"/>
           <w:szCs w:val="28"/>
           <w:shd w:val="clear" w:color="auto" w:fill="FFFFFF"/>
-          <w:lang w:val="en-US"/>
         </w:rPr>
         <w:t>5</w:t>
       </w:r>
@@ -570,7 +568,43 @@
           <w:szCs w:val="28"/>
           <w:lang w:val="uk-UA"/>
         </w:rPr>
-        <w:t>для додавання, множення, піднесення до квадрата і знаходження остачі від ділення великих чисел</w:t>
+        <w:t xml:space="preserve">для </w:t>
+      </w:r>
+      <w:r>
+        <w:rPr>
+          <w:rFonts w:ascii="Times New Roman" w:hAnsi="Times New Roman" w:cs="Times New Roman"/>
+          <w:sz w:val="28"/>
+          <w:szCs w:val="28"/>
+          <w:lang w:val="uk-UA"/>
+        </w:rPr>
+        <w:t>генерації простих</w:t>
+      </w:r>
+      <w:r>
+        <w:rPr>
+          <w:rFonts w:ascii="Times New Roman" w:hAnsi="Times New Roman" w:cs="Times New Roman"/>
+          <w:sz w:val="28"/>
+          <w:szCs w:val="28"/>
+          <w:lang w:val="uk-UA"/>
+        </w:rPr>
+        <w:t xml:space="preserve"> великих </w:t>
+      </w:r>
+      <w:r>
+        <w:rPr>
+          <w:rFonts w:ascii="Times New Roman" w:hAnsi="Times New Roman" w:cs="Times New Roman"/>
+          <w:sz w:val="28"/>
+          <w:szCs w:val="28"/>
+          <w:lang w:val="uk-UA"/>
+        </w:rPr>
+        <w:t xml:space="preserve">простих </w:t>
+      </w:r>
+      <w:r>
+        <w:rPr>
+          <w:rFonts w:ascii="Times New Roman" w:hAnsi="Times New Roman" w:cs="Times New Roman"/>
+          <w:sz w:val="28"/>
+          <w:szCs w:val="28"/>
+          <w:lang w:val="uk-UA"/>
+        </w:rPr>
+        <w:t>чисел</w:t>
       </w:r>
       <w:r>
         <w:rPr>
@@ -625,13 +659,13 @@
       <w:r>
         <w:rPr>
           <w:noProof/>
-          <w:lang w:val="uk-UA" w:eastAsia="uk-UA"/>
+          <w:lang w:val="en-US" w:eastAsia="en-US"/>
         </w:rPr>
         <w:drawing>
-          <wp:inline distT="0" distB="0" distL="0" distR="0" wp14:anchorId="40053352" wp14:editId="57EC805F">
-            <wp:extent cx="4732934" cy="1760374"/>
+          <wp:inline distT="0" distB="0" distL="0" distR="0" wp14:anchorId="4BB0D3AE" wp14:editId="274259C8">
+            <wp:extent cx="5837529" cy="980237"/>
             <wp:effectExtent l="0" t="0" r="0" b="0"/>
-            <wp:docPr id="1" name="Рисунок 1"/>
+            <wp:docPr id="1" name="Picture 1"/>
             <wp:cNvGraphicFramePr>
               <a:graphicFrameLocks xmlns:a="http://schemas.openxmlformats.org/drawingml/2006/main" noChangeAspect="1"/>
             </wp:cNvGraphicFramePr>
@@ -642,20 +676,27 @@
                     <pic:cNvPr id="0" name=""/>
                     <pic:cNvPicPr/>
                   </pic:nvPicPr>
-                  <pic:blipFill>
+                  <pic:blipFill rotWithShape="1">
                     <a:blip r:embed="rId7"/>
-                    <a:stretch>
-                      <a:fillRect/>
-                    </a:stretch>
+                    <a:srcRect b="54654"/>
+                    <a:stretch/>
                   </pic:blipFill>
-                  <pic:spPr>
+                  <pic:spPr bwMode="auto">
                     <a:xfrm>
                       <a:off x="0" y="0"/>
-                      <a:ext cx="4733985" cy="1760765"/>
+                      <a:ext cx="5838825" cy="980455"/>
                     </a:xfrm>
                     <a:prstGeom prst="rect">
                       <a:avLst/>
                     </a:prstGeom>
+                    <a:ln>
+                      <a:noFill/>
+                    </a:ln>
+                    <a:extLst>
+                      <a:ext uri="{53640926-AAD7-44D8-BBD7-CCE9431645EC}">
+                        <a14:shadowObscured xmlns:a14="http://schemas.microsoft.com/office/drawing/2010/main"/>
+                      </a:ext>
+                    </a:extLst>
                   </pic:spPr>
                 </pic:pic>
               </a:graphicData>
@@ -668,6 +709,7 @@
       <w:pPr>
         <w:rPr>
           <w:rFonts w:ascii="Times New Roman" w:hAnsi="Times New Roman" w:cs="Times New Roman"/>
+          <w:b/>
           <w:sz w:val="28"/>
           <w:szCs w:val="28"/>
           <w:lang w:val="uk-UA"/>
@@ -676,13 +718,13 @@
       <w:r>
         <w:rPr>
           <w:noProof/>
-          <w:lang w:val="uk-UA" w:eastAsia="uk-UA"/>
+          <w:lang w:val="en-US" w:eastAsia="en-US"/>
         </w:rPr>
         <w:drawing>
-          <wp:inline distT="0" distB="0" distL="0" distR="0" wp14:anchorId="777059AC" wp14:editId="5880ACC9">
-            <wp:extent cx="4732934" cy="1760374"/>
+          <wp:inline distT="0" distB="0" distL="0" distR="0" wp14:anchorId="5AAE47C1" wp14:editId="0407A4DE">
+            <wp:extent cx="5837529" cy="1002182"/>
             <wp:effectExtent l="0" t="0" r="0" b="0"/>
-            <wp:docPr id="2" name="Рисунок 2"/>
+            <wp:docPr id="3" name="Picture 3"/>
             <wp:cNvGraphicFramePr>
               <a:graphicFrameLocks xmlns:a="http://schemas.openxmlformats.org/drawingml/2006/main" noChangeAspect="1"/>
             </wp:cNvGraphicFramePr>
@@ -693,20 +735,27 @@
                     <pic:cNvPr id="0" name=""/>
                     <pic:cNvPicPr/>
                   </pic:nvPicPr>
-                  <pic:blipFill>
+                  <pic:blipFill rotWithShape="1">
                     <a:blip r:embed="rId8"/>
-                    <a:stretch>
-                      <a:fillRect/>
-                    </a:stretch>
+                    <a:srcRect b="55082"/>
+                    <a:stretch/>
                   </pic:blipFill>
-                  <pic:spPr>
+                  <pic:spPr bwMode="auto">
                     <a:xfrm>
                       <a:off x="0" y="0"/>
-                      <a:ext cx="4733985" cy="1760765"/>
+                      <a:ext cx="5838825" cy="1002404"/>
                     </a:xfrm>
                     <a:prstGeom prst="rect">
                       <a:avLst/>
                     </a:prstGeom>
+                    <a:ln>
+                      <a:noFill/>
+                    </a:ln>
+                    <a:extLst>
+                      <a:ext uri="{53640926-AAD7-44D8-BBD7-CCE9431645EC}">
+                        <a14:shadowObscured xmlns:a14="http://schemas.microsoft.com/office/drawing/2010/main"/>
+                      </a:ext>
+                    </a:extLst>
                   </pic:spPr>
                 </pic:pic>
               </a:graphicData>
@@ -724,6 +773,1322 @@
           <w:lang w:val="uk-UA"/>
         </w:rPr>
       </w:pPr>
+      <w:r>
+        <w:rPr>
+          <w:rFonts w:ascii="Times New Roman" w:hAnsi="Times New Roman" w:cs="Times New Roman"/>
+          <w:sz w:val="28"/>
+          <w:szCs w:val="28"/>
+          <w:lang w:val="uk-UA"/>
+        </w:rPr>
+        <w:t>Псевдо код  для тесту Рабіна – Міллера:</w:t>
+      </w:r>
+    </w:p>
+    <w:p>
+      <w:pPr>
+        <w:pBdr>
+          <w:top w:val="single" w:sz="6" w:space="12" w:color="DDDDDD"/>
+          <w:left w:val="single" w:sz="6" w:space="12" w:color="DDDDDD"/>
+          <w:bottom w:val="single" w:sz="6" w:space="12" w:color="DDDDDD"/>
+          <w:right w:val="single" w:sz="6" w:space="12" w:color="DDDDDD"/>
+        </w:pBdr>
+        <w:shd w:val="clear" w:color="auto" w:fill="F9F9F9"/>
+        <w:tabs>
+          <w:tab w:val="left" w:pos="916"/>
+          <w:tab w:val="left" w:pos="1832"/>
+          <w:tab w:val="left" w:pos="2748"/>
+          <w:tab w:val="left" w:pos="3664"/>
+          <w:tab w:val="left" w:pos="4580"/>
+          <w:tab w:val="left" w:pos="5496"/>
+          <w:tab w:val="left" w:pos="6412"/>
+          <w:tab w:val="left" w:pos="7328"/>
+          <w:tab w:val="left" w:pos="8244"/>
+          <w:tab w:val="left" w:pos="9160"/>
+          <w:tab w:val="left" w:pos="10076"/>
+          <w:tab w:val="left" w:pos="10992"/>
+          <w:tab w:val="left" w:pos="11908"/>
+          <w:tab w:val="left" w:pos="12824"/>
+          <w:tab w:val="left" w:pos="13740"/>
+          <w:tab w:val="left" w:pos="14656"/>
+        </w:tabs>
+        <w:spacing w:after="0" w:line="312" w:lineRule="atLeast"/>
+        <w:rPr>
+          <w:rFonts w:ascii="Courier New" w:eastAsia="Times New Roman" w:hAnsi="Courier New" w:cs="Courier New"/>
+          <w:color w:val="000000"/>
+          <w:sz w:val="21"/>
+          <w:szCs w:val="21"/>
+          <w:lang w:val="en-US" w:eastAsia="en-US"/>
+        </w:rPr>
+      </w:pPr>
+      <w:r>
+        <w:rPr>
+          <w:rFonts w:ascii="Courier New" w:eastAsia="Times New Roman" w:hAnsi="Courier New" w:cs="Courier New"/>
+          <w:b/>
+          <w:bCs/>
+          <w:color w:val="000000"/>
+          <w:sz w:val="21"/>
+          <w:szCs w:val="21"/>
+          <w:lang w:val="en-US" w:eastAsia="en-US"/>
+        </w:rPr>
+        <w:t>Input</w:t>
+      </w:r>
+      <w:r>
+        <w:rPr>
+          <w:rFonts w:ascii="Courier New" w:eastAsia="Times New Roman" w:hAnsi="Courier New" w:cs="Courier New"/>
+          <w:color w:val="000000"/>
+          <w:sz w:val="21"/>
+          <w:szCs w:val="21"/>
+          <w:lang w:val="en-US" w:eastAsia="en-US"/>
+        </w:rPr>
+        <w:t xml:space="preserve">: </w:t>
+      </w:r>
+      <w:r>
+        <w:rPr>
+          <w:rFonts w:ascii="Courier New" w:eastAsia="Times New Roman" w:hAnsi="Courier New" w:cs="Courier New"/>
+          <w:i/>
+          <w:iCs/>
+          <w:color w:val="000000"/>
+          <w:sz w:val="21"/>
+          <w:szCs w:val="21"/>
+          <w:lang w:val="en-US" w:eastAsia="en-US"/>
+        </w:rPr>
+        <w:t>n</w:t>
+      </w:r>
+      <w:r>
+        <w:rPr>
+          <w:rFonts w:ascii="Courier New" w:eastAsia="Times New Roman" w:hAnsi="Courier New" w:cs="Courier New"/>
+          <w:color w:val="000000"/>
+          <w:sz w:val="21"/>
+          <w:szCs w:val="21"/>
+          <w:lang w:val="en-US" w:eastAsia="en-US"/>
+        </w:rPr>
+        <w:t xml:space="preserve"> &gt; 3, an odd integer to be tested for primality;</w:t>
+      </w:r>
+    </w:p>
+    <w:p>
+      <w:pPr>
+        <w:pBdr>
+          <w:top w:val="single" w:sz="6" w:space="12" w:color="DDDDDD"/>
+          <w:left w:val="single" w:sz="6" w:space="12" w:color="DDDDDD"/>
+          <w:bottom w:val="single" w:sz="6" w:space="12" w:color="DDDDDD"/>
+          <w:right w:val="single" w:sz="6" w:space="12" w:color="DDDDDD"/>
+        </w:pBdr>
+        <w:shd w:val="clear" w:color="auto" w:fill="F9F9F9"/>
+        <w:tabs>
+          <w:tab w:val="left" w:pos="916"/>
+          <w:tab w:val="left" w:pos="1832"/>
+          <w:tab w:val="left" w:pos="2748"/>
+          <w:tab w:val="left" w:pos="3664"/>
+          <w:tab w:val="left" w:pos="4580"/>
+          <w:tab w:val="left" w:pos="5496"/>
+          <w:tab w:val="left" w:pos="6412"/>
+          <w:tab w:val="left" w:pos="7328"/>
+          <w:tab w:val="left" w:pos="8244"/>
+          <w:tab w:val="left" w:pos="9160"/>
+          <w:tab w:val="left" w:pos="10076"/>
+          <w:tab w:val="left" w:pos="10992"/>
+          <w:tab w:val="left" w:pos="11908"/>
+          <w:tab w:val="left" w:pos="12824"/>
+          <w:tab w:val="left" w:pos="13740"/>
+          <w:tab w:val="left" w:pos="14656"/>
+        </w:tabs>
+        <w:spacing w:after="0" w:line="312" w:lineRule="atLeast"/>
+        <w:rPr>
+          <w:rFonts w:ascii="Courier New" w:eastAsia="Times New Roman" w:hAnsi="Courier New" w:cs="Courier New"/>
+          <w:color w:val="000000"/>
+          <w:sz w:val="21"/>
+          <w:szCs w:val="21"/>
+          <w:lang w:val="en-US" w:eastAsia="en-US"/>
+        </w:rPr>
+      </w:pPr>
+      <w:r>
+        <w:rPr>
+          <w:rFonts w:ascii="Courier New" w:eastAsia="Times New Roman" w:hAnsi="Courier New" w:cs="Courier New"/>
+          <w:b/>
+          <w:bCs/>
+          <w:color w:val="000000"/>
+          <w:sz w:val="21"/>
+          <w:szCs w:val="21"/>
+          <w:lang w:val="en-US" w:eastAsia="en-US"/>
+        </w:rPr>
+        <w:t>Input</w:t>
+      </w:r>
+      <w:r>
+        <w:rPr>
+          <w:rFonts w:ascii="Courier New" w:eastAsia="Times New Roman" w:hAnsi="Courier New" w:cs="Courier New"/>
+          <w:color w:val="000000"/>
+          <w:sz w:val="21"/>
+          <w:szCs w:val="21"/>
+          <w:lang w:val="en-US" w:eastAsia="en-US"/>
+        </w:rPr>
+        <w:t xml:space="preserve">: </w:t>
+      </w:r>
+      <w:r>
+        <w:rPr>
+          <w:rFonts w:ascii="Courier New" w:eastAsia="Times New Roman" w:hAnsi="Courier New" w:cs="Courier New"/>
+          <w:i/>
+          <w:iCs/>
+          <w:color w:val="000000"/>
+          <w:sz w:val="21"/>
+          <w:szCs w:val="21"/>
+          <w:lang w:val="en-US" w:eastAsia="en-US"/>
+        </w:rPr>
+        <w:t>k</w:t>
+      </w:r>
+      <w:r>
+        <w:rPr>
+          <w:rFonts w:ascii="Courier New" w:eastAsia="Times New Roman" w:hAnsi="Courier New" w:cs="Courier New"/>
+          <w:color w:val="000000"/>
+          <w:sz w:val="21"/>
+          <w:szCs w:val="21"/>
+          <w:lang w:val="en-US" w:eastAsia="en-US"/>
+        </w:rPr>
+        <w:t>, a parameter that determines the accuracy of the test</w:t>
+      </w:r>
+    </w:p>
+    <w:p>
+      <w:pPr>
+        <w:pBdr>
+          <w:top w:val="single" w:sz="6" w:space="12" w:color="DDDDDD"/>
+          <w:left w:val="single" w:sz="6" w:space="12" w:color="DDDDDD"/>
+          <w:bottom w:val="single" w:sz="6" w:space="12" w:color="DDDDDD"/>
+          <w:right w:val="single" w:sz="6" w:space="12" w:color="DDDDDD"/>
+        </w:pBdr>
+        <w:shd w:val="clear" w:color="auto" w:fill="F9F9F9"/>
+        <w:tabs>
+          <w:tab w:val="left" w:pos="916"/>
+          <w:tab w:val="left" w:pos="1832"/>
+          <w:tab w:val="left" w:pos="2748"/>
+          <w:tab w:val="left" w:pos="3664"/>
+          <w:tab w:val="left" w:pos="4580"/>
+          <w:tab w:val="left" w:pos="5496"/>
+          <w:tab w:val="left" w:pos="6412"/>
+          <w:tab w:val="left" w:pos="7328"/>
+          <w:tab w:val="left" w:pos="8244"/>
+          <w:tab w:val="left" w:pos="9160"/>
+          <w:tab w:val="left" w:pos="10076"/>
+          <w:tab w:val="left" w:pos="10992"/>
+          <w:tab w:val="left" w:pos="11908"/>
+          <w:tab w:val="left" w:pos="12824"/>
+          <w:tab w:val="left" w:pos="13740"/>
+          <w:tab w:val="left" w:pos="14656"/>
+        </w:tabs>
+        <w:spacing w:after="0" w:line="312" w:lineRule="atLeast"/>
+        <w:rPr>
+          <w:rFonts w:ascii="Courier New" w:eastAsia="Times New Roman" w:hAnsi="Courier New" w:cs="Courier New"/>
+          <w:color w:val="000000"/>
+          <w:sz w:val="21"/>
+          <w:szCs w:val="21"/>
+          <w:lang w:val="en-US" w:eastAsia="en-US"/>
+        </w:rPr>
+      </w:pPr>
+      <w:r>
+        <w:rPr>
+          <w:rFonts w:ascii="Courier New" w:eastAsia="Times New Roman" w:hAnsi="Courier New" w:cs="Courier New"/>
+          <w:b/>
+          <w:bCs/>
+          <w:color w:val="000000"/>
+          <w:sz w:val="21"/>
+          <w:szCs w:val="21"/>
+          <w:lang w:val="en-US" w:eastAsia="en-US"/>
+        </w:rPr>
+        <w:t>Output</w:t>
+      </w:r>
+      <w:r>
+        <w:rPr>
+          <w:rFonts w:ascii="Courier New" w:eastAsia="Times New Roman" w:hAnsi="Courier New" w:cs="Courier New"/>
+          <w:color w:val="000000"/>
+          <w:sz w:val="21"/>
+          <w:szCs w:val="21"/>
+          <w:lang w:val="en-US" w:eastAsia="en-US"/>
+        </w:rPr>
+        <w:t xml:space="preserve">: </w:t>
+      </w:r>
+      <w:r>
+        <w:rPr>
+          <w:rFonts w:ascii="Courier New" w:eastAsia="Times New Roman" w:hAnsi="Courier New" w:cs="Courier New"/>
+          <w:i/>
+          <w:iCs/>
+          <w:color w:val="000000"/>
+          <w:sz w:val="21"/>
+          <w:szCs w:val="21"/>
+          <w:lang w:val="en-US" w:eastAsia="en-US"/>
+        </w:rPr>
+        <w:t>composite</w:t>
+      </w:r>
+      <w:r>
+        <w:rPr>
+          <w:rFonts w:ascii="Courier New" w:eastAsia="Times New Roman" w:hAnsi="Courier New" w:cs="Courier New"/>
+          <w:color w:val="000000"/>
+          <w:sz w:val="21"/>
+          <w:szCs w:val="21"/>
+          <w:lang w:val="en-US" w:eastAsia="en-US"/>
+        </w:rPr>
+        <w:t xml:space="preserve"> if </w:t>
+      </w:r>
+      <w:r>
+        <w:rPr>
+          <w:rFonts w:ascii="Courier New" w:eastAsia="Times New Roman" w:hAnsi="Courier New" w:cs="Courier New"/>
+          <w:i/>
+          <w:iCs/>
+          <w:color w:val="000000"/>
+          <w:sz w:val="21"/>
+          <w:szCs w:val="21"/>
+          <w:lang w:val="en-US" w:eastAsia="en-US"/>
+        </w:rPr>
+        <w:t>n</w:t>
+      </w:r>
+      <w:r>
+        <w:rPr>
+          <w:rFonts w:ascii="Courier New" w:eastAsia="Times New Roman" w:hAnsi="Courier New" w:cs="Courier New"/>
+          <w:color w:val="000000"/>
+          <w:sz w:val="21"/>
+          <w:szCs w:val="21"/>
+          <w:lang w:val="en-US" w:eastAsia="en-US"/>
+        </w:rPr>
+        <w:t xml:space="preserve"> is composite, otherwise </w:t>
+      </w:r>
+      <w:r>
+        <w:rPr>
+          <w:rFonts w:ascii="Courier New" w:eastAsia="Times New Roman" w:hAnsi="Courier New" w:cs="Courier New"/>
+          <w:i/>
+          <w:iCs/>
+          <w:color w:val="000000"/>
+          <w:sz w:val="21"/>
+          <w:szCs w:val="21"/>
+          <w:lang w:val="en-US" w:eastAsia="en-US"/>
+        </w:rPr>
+        <w:t>probably prime</w:t>
+      </w:r>
+    </w:p>
+    <w:p>
+      <w:pPr>
+        <w:pBdr>
+          <w:top w:val="single" w:sz="6" w:space="12" w:color="DDDDDD"/>
+          <w:left w:val="single" w:sz="6" w:space="12" w:color="DDDDDD"/>
+          <w:bottom w:val="single" w:sz="6" w:space="12" w:color="DDDDDD"/>
+          <w:right w:val="single" w:sz="6" w:space="12" w:color="DDDDDD"/>
+        </w:pBdr>
+        <w:shd w:val="clear" w:color="auto" w:fill="F9F9F9"/>
+        <w:tabs>
+          <w:tab w:val="left" w:pos="916"/>
+          <w:tab w:val="left" w:pos="1832"/>
+          <w:tab w:val="left" w:pos="2748"/>
+          <w:tab w:val="left" w:pos="3664"/>
+          <w:tab w:val="left" w:pos="4580"/>
+          <w:tab w:val="left" w:pos="5496"/>
+          <w:tab w:val="left" w:pos="6412"/>
+          <w:tab w:val="left" w:pos="7328"/>
+          <w:tab w:val="left" w:pos="8244"/>
+          <w:tab w:val="left" w:pos="9160"/>
+          <w:tab w:val="left" w:pos="10076"/>
+          <w:tab w:val="left" w:pos="10992"/>
+          <w:tab w:val="left" w:pos="11908"/>
+          <w:tab w:val="left" w:pos="12824"/>
+          <w:tab w:val="left" w:pos="13740"/>
+          <w:tab w:val="left" w:pos="14656"/>
+        </w:tabs>
+        <w:spacing w:after="0" w:line="312" w:lineRule="atLeast"/>
+        <w:rPr>
+          <w:rFonts w:ascii="Courier New" w:eastAsia="Times New Roman" w:hAnsi="Courier New" w:cs="Courier New"/>
+          <w:color w:val="000000"/>
+          <w:sz w:val="21"/>
+          <w:szCs w:val="21"/>
+          <w:lang w:val="en-US" w:eastAsia="en-US"/>
+        </w:rPr>
+      </w:pPr>
+      <w:r>
+        <w:rPr>
+          <w:rFonts w:ascii="Courier New" w:eastAsia="Times New Roman" w:hAnsi="Courier New" w:cs="Courier New"/>
+          <w:color w:val="000000"/>
+          <w:sz w:val="21"/>
+          <w:szCs w:val="21"/>
+          <w:lang w:val="en-US" w:eastAsia="en-US"/>
+        </w:rPr>
+        <w:t xml:space="preserve">write </w:t>
+      </w:r>
+      <w:r>
+        <w:rPr>
+          <w:rFonts w:ascii="Courier New" w:eastAsia="Times New Roman" w:hAnsi="Courier New" w:cs="Courier New"/>
+          <w:i/>
+          <w:iCs/>
+          <w:color w:val="000000"/>
+          <w:sz w:val="21"/>
+          <w:szCs w:val="21"/>
+          <w:lang w:val="en-US" w:eastAsia="en-US"/>
+        </w:rPr>
+        <w:t>n</w:t>
+      </w:r>
+      <w:r>
+        <w:rPr>
+          <w:rFonts w:ascii="Courier New" w:eastAsia="Times New Roman" w:hAnsi="Courier New" w:cs="Courier New"/>
+          <w:color w:val="000000"/>
+          <w:sz w:val="21"/>
+          <w:szCs w:val="21"/>
+          <w:lang w:val="en-US" w:eastAsia="en-US"/>
+        </w:rPr>
+        <w:t xml:space="preserve"> − 1 as 2</w:t>
+      </w:r>
+      <w:r>
+        <w:rPr>
+          <w:rFonts w:ascii="Courier New" w:eastAsia="Times New Roman" w:hAnsi="Courier New" w:cs="Courier New"/>
+          <w:i/>
+          <w:iCs/>
+          <w:color w:val="000000"/>
+          <w:sz w:val="17"/>
+          <w:szCs w:val="17"/>
+          <w:vertAlign w:val="superscript"/>
+          <w:lang w:val="en-US" w:eastAsia="en-US"/>
+        </w:rPr>
+        <w:t>r</w:t>
+      </w:r>
+      <w:r>
+        <w:rPr>
+          <w:rFonts w:ascii="Courier New" w:eastAsia="Times New Roman" w:hAnsi="Courier New" w:cs="Courier New"/>
+          <w:color w:val="000000"/>
+          <w:sz w:val="21"/>
+          <w:szCs w:val="21"/>
+          <w:lang w:val="en-US" w:eastAsia="en-US"/>
+        </w:rPr>
+        <w:t>·</w:t>
+      </w:r>
+      <w:r>
+        <w:rPr>
+          <w:rFonts w:ascii="Courier New" w:eastAsia="Times New Roman" w:hAnsi="Courier New" w:cs="Courier New"/>
+          <w:i/>
+          <w:iCs/>
+          <w:color w:val="000000"/>
+          <w:sz w:val="21"/>
+          <w:szCs w:val="21"/>
+          <w:lang w:val="en-US" w:eastAsia="en-US"/>
+        </w:rPr>
+        <w:t>d</w:t>
+      </w:r>
+      <w:r>
+        <w:rPr>
+          <w:rFonts w:ascii="Courier New" w:eastAsia="Times New Roman" w:hAnsi="Courier New" w:cs="Courier New"/>
+          <w:color w:val="000000"/>
+          <w:sz w:val="21"/>
+          <w:szCs w:val="21"/>
+          <w:lang w:val="en-US" w:eastAsia="en-US"/>
+        </w:rPr>
+        <w:t xml:space="preserve"> with </w:t>
+      </w:r>
+      <w:r>
+        <w:rPr>
+          <w:rFonts w:ascii="Courier New" w:eastAsia="Times New Roman" w:hAnsi="Courier New" w:cs="Courier New"/>
+          <w:i/>
+          <w:iCs/>
+          <w:color w:val="000000"/>
+          <w:sz w:val="21"/>
+          <w:szCs w:val="21"/>
+          <w:lang w:val="en-US" w:eastAsia="en-US"/>
+        </w:rPr>
+        <w:t>d</w:t>
+      </w:r>
+      <w:r>
+        <w:rPr>
+          <w:rFonts w:ascii="Courier New" w:eastAsia="Times New Roman" w:hAnsi="Courier New" w:cs="Courier New"/>
+          <w:color w:val="000000"/>
+          <w:sz w:val="21"/>
+          <w:szCs w:val="21"/>
+          <w:lang w:val="en-US" w:eastAsia="en-US"/>
+        </w:rPr>
+        <w:t xml:space="preserve"> odd by factoring powers of 2 from </w:t>
+      </w:r>
+      <w:r>
+        <w:rPr>
+          <w:rFonts w:ascii="Courier New" w:eastAsia="Times New Roman" w:hAnsi="Courier New" w:cs="Courier New"/>
+          <w:i/>
+          <w:iCs/>
+          <w:color w:val="000000"/>
+          <w:sz w:val="21"/>
+          <w:szCs w:val="21"/>
+          <w:lang w:val="en-US" w:eastAsia="en-US"/>
+        </w:rPr>
+        <w:t>n</w:t>
+      </w:r>
+      <w:r>
+        <w:rPr>
+          <w:rFonts w:ascii="Courier New" w:eastAsia="Times New Roman" w:hAnsi="Courier New" w:cs="Courier New"/>
+          <w:color w:val="000000"/>
+          <w:sz w:val="21"/>
+          <w:szCs w:val="21"/>
+          <w:lang w:val="en-US" w:eastAsia="en-US"/>
+        </w:rPr>
+        <w:t xml:space="preserve"> − 1</w:t>
+      </w:r>
+    </w:p>
+    <w:p>
+      <w:pPr>
+        <w:pBdr>
+          <w:top w:val="single" w:sz="6" w:space="12" w:color="DDDDDD"/>
+          <w:left w:val="single" w:sz="6" w:space="12" w:color="DDDDDD"/>
+          <w:bottom w:val="single" w:sz="6" w:space="12" w:color="DDDDDD"/>
+          <w:right w:val="single" w:sz="6" w:space="12" w:color="DDDDDD"/>
+        </w:pBdr>
+        <w:shd w:val="clear" w:color="auto" w:fill="F9F9F9"/>
+        <w:tabs>
+          <w:tab w:val="left" w:pos="916"/>
+          <w:tab w:val="left" w:pos="1832"/>
+          <w:tab w:val="left" w:pos="2748"/>
+          <w:tab w:val="left" w:pos="3664"/>
+          <w:tab w:val="left" w:pos="4580"/>
+          <w:tab w:val="left" w:pos="5496"/>
+          <w:tab w:val="left" w:pos="6412"/>
+          <w:tab w:val="left" w:pos="7328"/>
+          <w:tab w:val="left" w:pos="8244"/>
+          <w:tab w:val="left" w:pos="9160"/>
+          <w:tab w:val="left" w:pos="10076"/>
+          <w:tab w:val="left" w:pos="10992"/>
+          <w:tab w:val="left" w:pos="11908"/>
+          <w:tab w:val="left" w:pos="12824"/>
+          <w:tab w:val="left" w:pos="13740"/>
+          <w:tab w:val="left" w:pos="14656"/>
+        </w:tabs>
+        <w:spacing w:after="0" w:line="312" w:lineRule="atLeast"/>
+        <w:rPr>
+          <w:rFonts w:ascii="Courier New" w:eastAsia="Times New Roman" w:hAnsi="Courier New" w:cs="Courier New"/>
+          <w:color w:val="000000"/>
+          <w:sz w:val="21"/>
+          <w:szCs w:val="21"/>
+          <w:lang w:val="en-US" w:eastAsia="en-US"/>
+        </w:rPr>
+      </w:pPr>
+      <w:r>
+        <w:rPr>
+          <w:rFonts w:ascii="Courier New" w:eastAsia="Times New Roman" w:hAnsi="Courier New" w:cs="Courier New"/>
+          <w:color w:val="000000"/>
+          <w:sz w:val="21"/>
+          <w:szCs w:val="21"/>
+          <w:lang w:val="en-US" w:eastAsia="en-US"/>
+        </w:rPr>
+        <w:t xml:space="preserve">WitnessLoop: repeat </w:t>
+      </w:r>
+      <w:r>
+        <w:rPr>
+          <w:rFonts w:ascii="Courier New" w:eastAsia="Times New Roman" w:hAnsi="Courier New" w:cs="Courier New"/>
+          <w:i/>
+          <w:iCs/>
+          <w:color w:val="000000"/>
+          <w:sz w:val="21"/>
+          <w:szCs w:val="21"/>
+          <w:lang w:val="en-US" w:eastAsia="en-US"/>
+        </w:rPr>
+        <w:t>k</w:t>
+      </w:r>
+      <w:r>
+        <w:rPr>
+          <w:rFonts w:ascii="Courier New" w:eastAsia="Times New Roman" w:hAnsi="Courier New" w:cs="Courier New"/>
+          <w:color w:val="000000"/>
+          <w:sz w:val="21"/>
+          <w:szCs w:val="21"/>
+          <w:lang w:val="en-US" w:eastAsia="en-US"/>
+        </w:rPr>
+        <w:t xml:space="preserve"> times:</w:t>
+      </w:r>
+    </w:p>
+    <w:p>
+      <w:pPr>
+        <w:pBdr>
+          <w:top w:val="single" w:sz="6" w:space="12" w:color="DDDDDD"/>
+          <w:left w:val="single" w:sz="6" w:space="12" w:color="DDDDDD"/>
+          <w:bottom w:val="single" w:sz="6" w:space="12" w:color="DDDDDD"/>
+          <w:right w:val="single" w:sz="6" w:space="12" w:color="DDDDDD"/>
+        </w:pBdr>
+        <w:shd w:val="clear" w:color="auto" w:fill="F9F9F9"/>
+        <w:tabs>
+          <w:tab w:val="left" w:pos="916"/>
+          <w:tab w:val="left" w:pos="1832"/>
+          <w:tab w:val="left" w:pos="2748"/>
+          <w:tab w:val="left" w:pos="3664"/>
+          <w:tab w:val="left" w:pos="4580"/>
+          <w:tab w:val="left" w:pos="5496"/>
+          <w:tab w:val="left" w:pos="6412"/>
+          <w:tab w:val="left" w:pos="7328"/>
+          <w:tab w:val="left" w:pos="8244"/>
+          <w:tab w:val="left" w:pos="9160"/>
+          <w:tab w:val="left" w:pos="10076"/>
+          <w:tab w:val="left" w:pos="10992"/>
+          <w:tab w:val="left" w:pos="11908"/>
+          <w:tab w:val="left" w:pos="12824"/>
+          <w:tab w:val="left" w:pos="13740"/>
+          <w:tab w:val="left" w:pos="14656"/>
+        </w:tabs>
+        <w:spacing w:after="0" w:line="312" w:lineRule="atLeast"/>
+        <w:rPr>
+          <w:rFonts w:ascii="Courier New" w:eastAsia="Times New Roman" w:hAnsi="Courier New" w:cs="Courier New"/>
+          <w:color w:val="000000"/>
+          <w:sz w:val="21"/>
+          <w:szCs w:val="21"/>
+          <w:lang w:val="en-US" w:eastAsia="en-US"/>
+        </w:rPr>
+      </w:pPr>
+      <w:r>
+        <w:rPr>
+          <w:rFonts w:ascii="Courier New" w:eastAsia="Times New Roman" w:hAnsi="Courier New" w:cs="Courier New"/>
+          <w:color w:val="000000"/>
+          <w:sz w:val="21"/>
+          <w:szCs w:val="21"/>
+          <w:lang w:val="en-US" w:eastAsia="en-US"/>
+        </w:rPr>
+        <w:t xml:space="preserve">   pick a random integer </w:t>
+      </w:r>
+      <w:r>
+        <w:rPr>
+          <w:rFonts w:ascii="Courier New" w:eastAsia="Times New Roman" w:hAnsi="Courier New" w:cs="Courier New"/>
+          <w:i/>
+          <w:iCs/>
+          <w:color w:val="000000"/>
+          <w:sz w:val="21"/>
+          <w:szCs w:val="21"/>
+          <w:lang w:val="en-US" w:eastAsia="en-US"/>
+        </w:rPr>
+        <w:t>a</w:t>
+      </w:r>
+      <w:r>
+        <w:rPr>
+          <w:rFonts w:ascii="Courier New" w:eastAsia="Times New Roman" w:hAnsi="Courier New" w:cs="Courier New"/>
+          <w:color w:val="000000"/>
+          <w:sz w:val="21"/>
+          <w:szCs w:val="21"/>
+          <w:lang w:val="en-US" w:eastAsia="en-US"/>
+        </w:rPr>
+        <w:t xml:space="preserve"> in the range [2, </w:t>
+      </w:r>
+      <w:r>
+        <w:rPr>
+          <w:rFonts w:ascii="Courier New" w:eastAsia="Times New Roman" w:hAnsi="Courier New" w:cs="Courier New"/>
+          <w:i/>
+          <w:iCs/>
+          <w:color w:val="000000"/>
+          <w:sz w:val="21"/>
+          <w:szCs w:val="21"/>
+          <w:lang w:val="en-US" w:eastAsia="en-US"/>
+        </w:rPr>
+        <w:t>n</w:t>
+      </w:r>
+      <w:r>
+        <w:rPr>
+          <w:rFonts w:ascii="Courier New" w:eastAsia="Times New Roman" w:hAnsi="Courier New" w:cs="Courier New"/>
+          <w:color w:val="000000"/>
+          <w:sz w:val="21"/>
+          <w:szCs w:val="21"/>
+          <w:lang w:val="en-US" w:eastAsia="en-US"/>
+        </w:rPr>
+        <w:t xml:space="preserve"> − 2]</w:t>
+      </w:r>
+    </w:p>
+    <w:p>
+      <w:pPr>
+        <w:pBdr>
+          <w:top w:val="single" w:sz="6" w:space="12" w:color="DDDDDD"/>
+          <w:left w:val="single" w:sz="6" w:space="12" w:color="DDDDDD"/>
+          <w:bottom w:val="single" w:sz="6" w:space="12" w:color="DDDDDD"/>
+          <w:right w:val="single" w:sz="6" w:space="12" w:color="DDDDDD"/>
+        </w:pBdr>
+        <w:shd w:val="clear" w:color="auto" w:fill="F9F9F9"/>
+        <w:tabs>
+          <w:tab w:val="left" w:pos="916"/>
+          <w:tab w:val="left" w:pos="1832"/>
+          <w:tab w:val="left" w:pos="2748"/>
+          <w:tab w:val="left" w:pos="3664"/>
+          <w:tab w:val="left" w:pos="4580"/>
+          <w:tab w:val="left" w:pos="5496"/>
+          <w:tab w:val="left" w:pos="6412"/>
+          <w:tab w:val="left" w:pos="7328"/>
+          <w:tab w:val="left" w:pos="8244"/>
+          <w:tab w:val="left" w:pos="9160"/>
+          <w:tab w:val="left" w:pos="10076"/>
+          <w:tab w:val="left" w:pos="10992"/>
+          <w:tab w:val="left" w:pos="11908"/>
+          <w:tab w:val="left" w:pos="12824"/>
+          <w:tab w:val="left" w:pos="13740"/>
+          <w:tab w:val="left" w:pos="14656"/>
+        </w:tabs>
+        <w:spacing w:after="0" w:line="312" w:lineRule="atLeast"/>
+        <w:rPr>
+          <w:rFonts w:ascii="Courier New" w:eastAsia="Times New Roman" w:hAnsi="Courier New" w:cs="Courier New"/>
+          <w:color w:val="000000"/>
+          <w:sz w:val="21"/>
+          <w:szCs w:val="21"/>
+          <w:lang w:val="en-US" w:eastAsia="en-US"/>
+        </w:rPr>
+      </w:pPr>
+      <w:r>
+        <w:rPr>
+          <w:rFonts w:ascii="Courier New" w:eastAsia="Times New Roman" w:hAnsi="Courier New" w:cs="Courier New"/>
+          <w:color w:val="000000"/>
+          <w:sz w:val="21"/>
+          <w:szCs w:val="21"/>
+          <w:lang w:val="en-US" w:eastAsia="en-US"/>
+        </w:rPr>
+        <w:t xml:space="preserve">   </w:t>
+      </w:r>
+      <w:r>
+        <w:rPr>
+          <w:rFonts w:ascii="Courier New" w:eastAsia="Times New Roman" w:hAnsi="Courier New" w:cs="Courier New"/>
+          <w:i/>
+          <w:iCs/>
+          <w:color w:val="000000"/>
+          <w:sz w:val="21"/>
+          <w:szCs w:val="21"/>
+          <w:lang w:val="en-US" w:eastAsia="en-US"/>
+        </w:rPr>
+        <w:t>x</w:t>
+      </w:r>
+      <w:r>
+        <w:rPr>
+          <w:rFonts w:ascii="Courier New" w:eastAsia="Times New Roman" w:hAnsi="Courier New" w:cs="Courier New"/>
+          <w:color w:val="000000"/>
+          <w:sz w:val="21"/>
+          <w:szCs w:val="21"/>
+          <w:lang w:val="en-US" w:eastAsia="en-US"/>
+        </w:rPr>
+        <w:t xml:space="preserve"> ← </w:t>
+      </w:r>
+      <w:r>
+        <w:rPr>
+          <w:rFonts w:ascii="Courier New" w:eastAsia="Times New Roman" w:hAnsi="Courier New" w:cs="Courier New"/>
+          <w:i/>
+          <w:iCs/>
+          <w:color w:val="000000"/>
+          <w:sz w:val="21"/>
+          <w:szCs w:val="21"/>
+          <w:lang w:val="en-US" w:eastAsia="en-US"/>
+        </w:rPr>
+        <w:t>a</w:t>
+      </w:r>
+      <w:r>
+        <w:rPr>
+          <w:rFonts w:ascii="Courier New" w:eastAsia="Times New Roman" w:hAnsi="Courier New" w:cs="Courier New"/>
+          <w:i/>
+          <w:iCs/>
+          <w:color w:val="000000"/>
+          <w:sz w:val="17"/>
+          <w:szCs w:val="17"/>
+          <w:vertAlign w:val="superscript"/>
+          <w:lang w:val="en-US" w:eastAsia="en-US"/>
+        </w:rPr>
+        <w:t>d</w:t>
+      </w:r>
+      <w:r>
+        <w:rPr>
+          <w:rFonts w:ascii="Courier New" w:eastAsia="Times New Roman" w:hAnsi="Courier New" w:cs="Courier New"/>
+          <w:color w:val="000000"/>
+          <w:sz w:val="21"/>
+          <w:szCs w:val="21"/>
+          <w:lang w:val="en-US" w:eastAsia="en-US"/>
+        </w:rPr>
+        <w:t xml:space="preserve"> mod </w:t>
+      </w:r>
+      <w:r>
+        <w:rPr>
+          <w:rFonts w:ascii="Courier New" w:eastAsia="Times New Roman" w:hAnsi="Courier New" w:cs="Courier New"/>
+          <w:i/>
+          <w:iCs/>
+          <w:color w:val="000000"/>
+          <w:sz w:val="21"/>
+          <w:szCs w:val="21"/>
+          <w:lang w:val="en-US" w:eastAsia="en-US"/>
+        </w:rPr>
+        <w:t>n</w:t>
+      </w:r>
+    </w:p>
+    <w:p>
+      <w:pPr>
+        <w:pBdr>
+          <w:top w:val="single" w:sz="6" w:space="12" w:color="DDDDDD"/>
+          <w:left w:val="single" w:sz="6" w:space="12" w:color="DDDDDD"/>
+          <w:bottom w:val="single" w:sz="6" w:space="12" w:color="DDDDDD"/>
+          <w:right w:val="single" w:sz="6" w:space="12" w:color="DDDDDD"/>
+        </w:pBdr>
+        <w:shd w:val="clear" w:color="auto" w:fill="F9F9F9"/>
+        <w:tabs>
+          <w:tab w:val="left" w:pos="916"/>
+          <w:tab w:val="left" w:pos="1832"/>
+          <w:tab w:val="left" w:pos="2748"/>
+          <w:tab w:val="left" w:pos="3664"/>
+          <w:tab w:val="left" w:pos="4580"/>
+          <w:tab w:val="left" w:pos="5496"/>
+          <w:tab w:val="left" w:pos="6412"/>
+          <w:tab w:val="left" w:pos="7328"/>
+          <w:tab w:val="left" w:pos="8244"/>
+          <w:tab w:val="left" w:pos="9160"/>
+          <w:tab w:val="left" w:pos="10076"/>
+          <w:tab w:val="left" w:pos="10992"/>
+          <w:tab w:val="left" w:pos="11908"/>
+          <w:tab w:val="left" w:pos="12824"/>
+          <w:tab w:val="left" w:pos="13740"/>
+          <w:tab w:val="left" w:pos="14656"/>
+        </w:tabs>
+        <w:spacing w:after="0" w:line="312" w:lineRule="atLeast"/>
+        <w:rPr>
+          <w:rFonts w:ascii="Courier New" w:eastAsia="Times New Roman" w:hAnsi="Courier New" w:cs="Courier New"/>
+          <w:color w:val="000000"/>
+          <w:sz w:val="21"/>
+          <w:szCs w:val="21"/>
+          <w:lang w:val="en-US" w:eastAsia="en-US"/>
+        </w:rPr>
+      </w:pPr>
+      <w:r>
+        <w:rPr>
+          <w:rFonts w:ascii="Courier New" w:eastAsia="Times New Roman" w:hAnsi="Courier New" w:cs="Courier New"/>
+          <w:color w:val="000000"/>
+          <w:sz w:val="21"/>
+          <w:szCs w:val="21"/>
+          <w:lang w:val="en-US" w:eastAsia="en-US"/>
+        </w:rPr>
+        <w:t xml:space="preserve">   if </w:t>
+      </w:r>
+      <w:r>
+        <w:rPr>
+          <w:rFonts w:ascii="Courier New" w:eastAsia="Times New Roman" w:hAnsi="Courier New" w:cs="Courier New"/>
+          <w:i/>
+          <w:iCs/>
+          <w:color w:val="000000"/>
+          <w:sz w:val="21"/>
+          <w:szCs w:val="21"/>
+          <w:lang w:val="en-US" w:eastAsia="en-US"/>
+        </w:rPr>
+        <w:t>x</w:t>
+      </w:r>
+      <w:r>
+        <w:rPr>
+          <w:rFonts w:ascii="Courier New" w:eastAsia="Times New Roman" w:hAnsi="Courier New" w:cs="Courier New"/>
+          <w:color w:val="000000"/>
+          <w:sz w:val="21"/>
+          <w:szCs w:val="21"/>
+          <w:lang w:val="en-US" w:eastAsia="en-US"/>
+        </w:rPr>
+        <w:t xml:space="preserve"> = 1 or </w:t>
+      </w:r>
+      <w:r>
+        <w:rPr>
+          <w:rFonts w:ascii="Courier New" w:eastAsia="Times New Roman" w:hAnsi="Courier New" w:cs="Courier New"/>
+          <w:i/>
+          <w:iCs/>
+          <w:color w:val="000000"/>
+          <w:sz w:val="21"/>
+          <w:szCs w:val="21"/>
+          <w:lang w:val="en-US" w:eastAsia="en-US"/>
+        </w:rPr>
+        <w:t>x</w:t>
+      </w:r>
+      <w:r>
+        <w:rPr>
+          <w:rFonts w:ascii="Courier New" w:eastAsia="Times New Roman" w:hAnsi="Courier New" w:cs="Courier New"/>
+          <w:color w:val="000000"/>
+          <w:sz w:val="21"/>
+          <w:szCs w:val="21"/>
+          <w:lang w:val="en-US" w:eastAsia="en-US"/>
+        </w:rPr>
+        <w:t xml:space="preserve"> = </w:t>
+      </w:r>
+      <w:r>
+        <w:rPr>
+          <w:rFonts w:ascii="Courier New" w:eastAsia="Times New Roman" w:hAnsi="Courier New" w:cs="Courier New"/>
+          <w:i/>
+          <w:iCs/>
+          <w:color w:val="000000"/>
+          <w:sz w:val="21"/>
+          <w:szCs w:val="21"/>
+          <w:lang w:val="en-US" w:eastAsia="en-US"/>
+        </w:rPr>
+        <w:t>n</w:t>
+      </w:r>
+      <w:r>
+        <w:rPr>
+          <w:rFonts w:ascii="Courier New" w:eastAsia="Times New Roman" w:hAnsi="Courier New" w:cs="Courier New"/>
+          <w:color w:val="000000"/>
+          <w:sz w:val="21"/>
+          <w:szCs w:val="21"/>
+          <w:lang w:val="en-US" w:eastAsia="en-US"/>
+        </w:rPr>
+        <w:t xml:space="preserve"> − 1 then do next WitnessLoop</w:t>
+      </w:r>
+    </w:p>
+    <w:p>
+      <w:pPr>
+        <w:pBdr>
+          <w:top w:val="single" w:sz="6" w:space="12" w:color="DDDDDD"/>
+          <w:left w:val="single" w:sz="6" w:space="12" w:color="DDDDDD"/>
+          <w:bottom w:val="single" w:sz="6" w:space="12" w:color="DDDDDD"/>
+          <w:right w:val="single" w:sz="6" w:space="12" w:color="DDDDDD"/>
+        </w:pBdr>
+        <w:shd w:val="clear" w:color="auto" w:fill="F9F9F9"/>
+        <w:tabs>
+          <w:tab w:val="left" w:pos="916"/>
+          <w:tab w:val="left" w:pos="1832"/>
+          <w:tab w:val="left" w:pos="2748"/>
+          <w:tab w:val="left" w:pos="3664"/>
+          <w:tab w:val="left" w:pos="4580"/>
+          <w:tab w:val="left" w:pos="5496"/>
+          <w:tab w:val="left" w:pos="6412"/>
+          <w:tab w:val="left" w:pos="7328"/>
+          <w:tab w:val="left" w:pos="8244"/>
+          <w:tab w:val="left" w:pos="9160"/>
+          <w:tab w:val="left" w:pos="10076"/>
+          <w:tab w:val="left" w:pos="10992"/>
+          <w:tab w:val="left" w:pos="11908"/>
+          <w:tab w:val="left" w:pos="12824"/>
+          <w:tab w:val="left" w:pos="13740"/>
+          <w:tab w:val="left" w:pos="14656"/>
+        </w:tabs>
+        <w:spacing w:after="0" w:line="312" w:lineRule="atLeast"/>
+        <w:rPr>
+          <w:rFonts w:ascii="Courier New" w:eastAsia="Times New Roman" w:hAnsi="Courier New" w:cs="Courier New"/>
+          <w:color w:val="000000"/>
+          <w:sz w:val="21"/>
+          <w:szCs w:val="21"/>
+          <w:lang w:val="en-US" w:eastAsia="en-US"/>
+        </w:rPr>
+      </w:pPr>
+      <w:r>
+        <w:rPr>
+          <w:rFonts w:ascii="Courier New" w:eastAsia="Times New Roman" w:hAnsi="Courier New" w:cs="Courier New"/>
+          <w:color w:val="000000"/>
+          <w:sz w:val="21"/>
+          <w:szCs w:val="21"/>
+          <w:lang w:val="en-US" w:eastAsia="en-US"/>
+        </w:rPr>
+        <w:t xml:space="preserve">   repeat </w:t>
+      </w:r>
+      <w:r>
+        <w:rPr>
+          <w:rFonts w:ascii="Courier New" w:eastAsia="Times New Roman" w:hAnsi="Courier New" w:cs="Courier New"/>
+          <w:i/>
+          <w:iCs/>
+          <w:color w:val="000000"/>
+          <w:sz w:val="21"/>
+          <w:szCs w:val="21"/>
+          <w:lang w:val="en-US" w:eastAsia="en-US"/>
+        </w:rPr>
+        <w:t>r</w:t>
+      </w:r>
+      <w:r>
+        <w:rPr>
+          <w:rFonts w:ascii="Courier New" w:eastAsia="Times New Roman" w:hAnsi="Courier New" w:cs="Courier New"/>
+          <w:color w:val="000000"/>
+          <w:sz w:val="21"/>
+          <w:szCs w:val="21"/>
+          <w:lang w:val="en-US" w:eastAsia="en-US"/>
+        </w:rPr>
+        <w:t xml:space="preserve"> − 1 times:</w:t>
+      </w:r>
+    </w:p>
+    <w:p>
+      <w:pPr>
+        <w:pBdr>
+          <w:top w:val="single" w:sz="6" w:space="12" w:color="DDDDDD"/>
+          <w:left w:val="single" w:sz="6" w:space="12" w:color="DDDDDD"/>
+          <w:bottom w:val="single" w:sz="6" w:space="12" w:color="DDDDDD"/>
+          <w:right w:val="single" w:sz="6" w:space="12" w:color="DDDDDD"/>
+        </w:pBdr>
+        <w:shd w:val="clear" w:color="auto" w:fill="F9F9F9"/>
+        <w:tabs>
+          <w:tab w:val="left" w:pos="916"/>
+          <w:tab w:val="left" w:pos="1832"/>
+          <w:tab w:val="left" w:pos="2748"/>
+          <w:tab w:val="left" w:pos="3664"/>
+          <w:tab w:val="left" w:pos="4580"/>
+          <w:tab w:val="left" w:pos="5496"/>
+          <w:tab w:val="left" w:pos="6412"/>
+          <w:tab w:val="left" w:pos="7328"/>
+          <w:tab w:val="left" w:pos="8244"/>
+          <w:tab w:val="left" w:pos="9160"/>
+          <w:tab w:val="left" w:pos="10076"/>
+          <w:tab w:val="left" w:pos="10992"/>
+          <w:tab w:val="left" w:pos="11908"/>
+          <w:tab w:val="left" w:pos="12824"/>
+          <w:tab w:val="left" w:pos="13740"/>
+          <w:tab w:val="left" w:pos="14656"/>
+        </w:tabs>
+        <w:spacing w:after="0" w:line="312" w:lineRule="atLeast"/>
+        <w:rPr>
+          <w:rFonts w:ascii="Courier New" w:eastAsia="Times New Roman" w:hAnsi="Courier New" w:cs="Courier New"/>
+          <w:color w:val="000000"/>
+          <w:sz w:val="21"/>
+          <w:szCs w:val="21"/>
+          <w:lang w:val="en-US" w:eastAsia="en-US"/>
+        </w:rPr>
+      </w:pPr>
+      <w:r>
+        <w:rPr>
+          <w:rFonts w:ascii="Courier New" w:eastAsia="Times New Roman" w:hAnsi="Courier New" w:cs="Courier New"/>
+          <w:color w:val="000000"/>
+          <w:sz w:val="21"/>
+          <w:szCs w:val="21"/>
+          <w:lang w:val="en-US" w:eastAsia="en-US"/>
+        </w:rPr>
+        <w:t xml:space="preserve">      </w:t>
+      </w:r>
+      <w:r>
+        <w:rPr>
+          <w:rFonts w:ascii="Courier New" w:eastAsia="Times New Roman" w:hAnsi="Courier New" w:cs="Courier New"/>
+          <w:i/>
+          <w:iCs/>
+          <w:color w:val="000000"/>
+          <w:sz w:val="21"/>
+          <w:szCs w:val="21"/>
+          <w:lang w:val="en-US" w:eastAsia="en-US"/>
+        </w:rPr>
+        <w:t>x</w:t>
+      </w:r>
+      <w:r>
+        <w:rPr>
+          <w:rFonts w:ascii="Courier New" w:eastAsia="Times New Roman" w:hAnsi="Courier New" w:cs="Courier New"/>
+          <w:color w:val="000000"/>
+          <w:sz w:val="21"/>
+          <w:szCs w:val="21"/>
+          <w:lang w:val="en-US" w:eastAsia="en-US"/>
+        </w:rPr>
+        <w:t xml:space="preserve"> ← </w:t>
+      </w:r>
+      <w:r>
+        <w:rPr>
+          <w:rFonts w:ascii="Courier New" w:eastAsia="Times New Roman" w:hAnsi="Courier New" w:cs="Courier New"/>
+          <w:i/>
+          <w:iCs/>
+          <w:color w:val="000000"/>
+          <w:sz w:val="21"/>
+          <w:szCs w:val="21"/>
+          <w:lang w:val="en-US" w:eastAsia="en-US"/>
+        </w:rPr>
+        <w:t>x</w:t>
+      </w:r>
+      <w:r>
+        <w:rPr>
+          <w:rFonts w:ascii="Courier New" w:eastAsia="Times New Roman" w:hAnsi="Courier New" w:cs="Courier New"/>
+          <w:color w:val="000000"/>
+          <w:sz w:val="17"/>
+          <w:szCs w:val="17"/>
+          <w:vertAlign w:val="superscript"/>
+          <w:lang w:val="en-US" w:eastAsia="en-US"/>
+        </w:rPr>
+        <w:t>2</w:t>
+      </w:r>
+      <w:r>
+        <w:rPr>
+          <w:rFonts w:ascii="Courier New" w:eastAsia="Times New Roman" w:hAnsi="Courier New" w:cs="Courier New"/>
+          <w:color w:val="000000"/>
+          <w:sz w:val="21"/>
+          <w:szCs w:val="21"/>
+          <w:lang w:val="en-US" w:eastAsia="en-US"/>
+        </w:rPr>
+        <w:t xml:space="preserve"> mod </w:t>
+      </w:r>
+      <w:r>
+        <w:rPr>
+          <w:rFonts w:ascii="Courier New" w:eastAsia="Times New Roman" w:hAnsi="Courier New" w:cs="Courier New"/>
+          <w:i/>
+          <w:iCs/>
+          <w:color w:val="000000"/>
+          <w:sz w:val="21"/>
+          <w:szCs w:val="21"/>
+          <w:lang w:val="en-US" w:eastAsia="en-US"/>
+        </w:rPr>
+        <w:t>n</w:t>
+      </w:r>
+    </w:p>
+    <w:p>
+      <w:pPr>
+        <w:pBdr>
+          <w:top w:val="single" w:sz="6" w:space="12" w:color="DDDDDD"/>
+          <w:left w:val="single" w:sz="6" w:space="12" w:color="DDDDDD"/>
+          <w:bottom w:val="single" w:sz="6" w:space="12" w:color="DDDDDD"/>
+          <w:right w:val="single" w:sz="6" w:space="12" w:color="DDDDDD"/>
+        </w:pBdr>
+        <w:shd w:val="clear" w:color="auto" w:fill="F9F9F9"/>
+        <w:tabs>
+          <w:tab w:val="left" w:pos="916"/>
+          <w:tab w:val="left" w:pos="1832"/>
+          <w:tab w:val="left" w:pos="2748"/>
+          <w:tab w:val="left" w:pos="3664"/>
+          <w:tab w:val="left" w:pos="4580"/>
+          <w:tab w:val="left" w:pos="5496"/>
+          <w:tab w:val="left" w:pos="6412"/>
+          <w:tab w:val="left" w:pos="7328"/>
+          <w:tab w:val="left" w:pos="8244"/>
+          <w:tab w:val="left" w:pos="9160"/>
+          <w:tab w:val="left" w:pos="10076"/>
+          <w:tab w:val="left" w:pos="10992"/>
+          <w:tab w:val="left" w:pos="11908"/>
+          <w:tab w:val="left" w:pos="12824"/>
+          <w:tab w:val="left" w:pos="13740"/>
+          <w:tab w:val="left" w:pos="14656"/>
+        </w:tabs>
+        <w:spacing w:after="0" w:line="312" w:lineRule="atLeast"/>
+        <w:rPr>
+          <w:rFonts w:ascii="Courier New" w:eastAsia="Times New Roman" w:hAnsi="Courier New" w:cs="Courier New"/>
+          <w:color w:val="000000"/>
+          <w:sz w:val="21"/>
+          <w:szCs w:val="21"/>
+          <w:lang w:val="en-US" w:eastAsia="en-US"/>
+        </w:rPr>
+      </w:pPr>
+      <w:r>
+        <w:rPr>
+          <w:rFonts w:ascii="Courier New" w:eastAsia="Times New Roman" w:hAnsi="Courier New" w:cs="Courier New"/>
+          <w:color w:val="000000"/>
+          <w:sz w:val="21"/>
+          <w:szCs w:val="21"/>
+          <w:lang w:val="en-US" w:eastAsia="en-US"/>
+        </w:rPr>
+        <w:t xml:space="preserve">      if </w:t>
+      </w:r>
+      <w:r>
+        <w:rPr>
+          <w:rFonts w:ascii="Courier New" w:eastAsia="Times New Roman" w:hAnsi="Courier New" w:cs="Courier New"/>
+          <w:i/>
+          <w:iCs/>
+          <w:color w:val="000000"/>
+          <w:sz w:val="21"/>
+          <w:szCs w:val="21"/>
+          <w:lang w:val="en-US" w:eastAsia="en-US"/>
+        </w:rPr>
+        <w:t>x</w:t>
+      </w:r>
+      <w:r>
+        <w:rPr>
+          <w:rFonts w:ascii="Courier New" w:eastAsia="Times New Roman" w:hAnsi="Courier New" w:cs="Courier New"/>
+          <w:color w:val="000000"/>
+          <w:sz w:val="21"/>
+          <w:szCs w:val="21"/>
+          <w:lang w:val="en-US" w:eastAsia="en-US"/>
+        </w:rPr>
+        <w:t xml:space="preserve"> = 1 then return </w:t>
+      </w:r>
+      <w:r>
+        <w:rPr>
+          <w:rFonts w:ascii="Courier New" w:eastAsia="Times New Roman" w:hAnsi="Courier New" w:cs="Courier New"/>
+          <w:i/>
+          <w:iCs/>
+          <w:color w:val="000000"/>
+          <w:sz w:val="21"/>
+          <w:szCs w:val="21"/>
+          <w:lang w:val="en-US" w:eastAsia="en-US"/>
+        </w:rPr>
+        <w:t>composite</w:t>
+      </w:r>
+    </w:p>
+    <w:p>
+      <w:pPr>
+        <w:pBdr>
+          <w:top w:val="single" w:sz="6" w:space="12" w:color="DDDDDD"/>
+          <w:left w:val="single" w:sz="6" w:space="12" w:color="DDDDDD"/>
+          <w:bottom w:val="single" w:sz="6" w:space="12" w:color="DDDDDD"/>
+          <w:right w:val="single" w:sz="6" w:space="12" w:color="DDDDDD"/>
+        </w:pBdr>
+        <w:shd w:val="clear" w:color="auto" w:fill="F9F9F9"/>
+        <w:tabs>
+          <w:tab w:val="left" w:pos="916"/>
+          <w:tab w:val="left" w:pos="1832"/>
+          <w:tab w:val="left" w:pos="2748"/>
+          <w:tab w:val="left" w:pos="3664"/>
+          <w:tab w:val="left" w:pos="4580"/>
+          <w:tab w:val="left" w:pos="5496"/>
+          <w:tab w:val="left" w:pos="6412"/>
+          <w:tab w:val="left" w:pos="7328"/>
+          <w:tab w:val="left" w:pos="8244"/>
+          <w:tab w:val="left" w:pos="9160"/>
+          <w:tab w:val="left" w:pos="10076"/>
+          <w:tab w:val="left" w:pos="10992"/>
+          <w:tab w:val="left" w:pos="11908"/>
+          <w:tab w:val="left" w:pos="12824"/>
+          <w:tab w:val="left" w:pos="13740"/>
+          <w:tab w:val="left" w:pos="14656"/>
+        </w:tabs>
+        <w:spacing w:after="0" w:line="312" w:lineRule="atLeast"/>
+        <w:rPr>
+          <w:rFonts w:ascii="Courier New" w:eastAsia="Times New Roman" w:hAnsi="Courier New" w:cs="Courier New"/>
+          <w:color w:val="000000"/>
+          <w:sz w:val="21"/>
+          <w:szCs w:val="21"/>
+          <w:lang w:val="en-US" w:eastAsia="en-US"/>
+        </w:rPr>
+      </w:pPr>
+      <w:r>
+        <w:rPr>
+          <w:rFonts w:ascii="Courier New" w:eastAsia="Times New Roman" w:hAnsi="Courier New" w:cs="Courier New"/>
+          <w:color w:val="000000"/>
+          <w:sz w:val="21"/>
+          <w:szCs w:val="21"/>
+          <w:lang w:val="en-US" w:eastAsia="en-US"/>
+        </w:rPr>
+        <w:t xml:space="preserve">      if </w:t>
+      </w:r>
+      <w:r>
+        <w:rPr>
+          <w:rFonts w:ascii="Courier New" w:eastAsia="Times New Roman" w:hAnsi="Courier New" w:cs="Courier New"/>
+          <w:i/>
+          <w:iCs/>
+          <w:color w:val="000000"/>
+          <w:sz w:val="21"/>
+          <w:szCs w:val="21"/>
+          <w:lang w:val="en-US" w:eastAsia="en-US"/>
+        </w:rPr>
+        <w:t>x</w:t>
+      </w:r>
+      <w:r>
+        <w:rPr>
+          <w:rFonts w:ascii="Courier New" w:eastAsia="Times New Roman" w:hAnsi="Courier New" w:cs="Courier New"/>
+          <w:color w:val="000000"/>
+          <w:sz w:val="21"/>
+          <w:szCs w:val="21"/>
+          <w:lang w:val="en-US" w:eastAsia="en-US"/>
+        </w:rPr>
+        <w:t xml:space="preserve"> = </w:t>
+      </w:r>
+      <w:r>
+        <w:rPr>
+          <w:rFonts w:ascii="Courier New" w:eastAsia="Times New Roman" w:hAnsi="Courier New" w:cs="Courier New"/>
+          <w:i/>
+          <w:iCs/>
+          <w:color w:val="000000"/>
+          <w:sz w:val="21"/>
+          <w:szCs w:val="21"/>
+          <w:lang w:val="en-US" w:eastAsia="en-US"/>
+        </w:rPr>
+        <w:t>n</w:t>
+      </w:r>
+      <w:r>
+        <w:rPr>
+          <w:rFonts w:ascii="Courier New" w:eastAsia="Times New Roman" w:hAnsi="Courier New" w:cs="Courier New"/>
+          <w:color w:val="000000"/>
+          <w:sz w:val="21"/>
+          <w:szCs w:val="21"/>
+          <w:lang w:val="en-US" w:eastAsia="en-US"/>
+        </w:rPr>
+        <w:t xml:space="preserve"> − 1 then do next WitnessLoop</w:t>
+      </w:r>
+    </w:p>
+    <w:p>
+      <w:pPr>
+        <w:pBdr>
+          <w:top w:val="single" w:sz="6" w:space="12" w:color="DDDDDD"/>
+          <w:left w:val="single" w:sz="6" w:space="12" w:color="DDDDDD"/>
+          <w:bottom w:val="single" w:sz="6" w:space="12" w:color="DDDDDD"/>
+          <w:right w:val="single" w:sz="6" w:space="12" w:color="DDDDDD"/>
+        </w:pBdr>
+        <w:shd w:val="clear" w:color="auto" w:fill="F9F9F9"/>
+        <w:tabs>
+          <w:tab w:val="left" w:pos="916"/>
+          <w:tab w:val="left" w:pos="1832"/>
+          <w:tab w:val="left" w:pos="2748"/>
+          <w:tab w:val="left" w:pos="3664"/>
+          <w:tab w:val="left" w:pos="4580"/>
+          <w:tab w:val="left" w:pos="5496"/>
+          <w:tab w:val="left" w:pos="6412"/>
+          <w:tab w:val="left" w:pos="7328"/>
+          <w:tab w:val="left" w:pos="8244"/>
+          <w:tab w:val="left" w:pos="9160"/>
+          <w:tab w:val="left" w:pos="10076"/>
+          <w:tab w:val="left" w:pos="10992"/>
+          <w:tab w:val="left" w:pos="11908"/>
+          <w:tab w:val="left" w:pos="12824"/>
+          <w:tab w:val="left" w:pos="13740"/>
+          <w:tab w:val="left" w:pos="14656"/>
+        </w:tabs>
+        <w:spacing w:after="0" w:line="312" w:lineRule="atLeast"/>
+        <w:rPr>
+          <w:rFonts w:ascii="Courier New" w:eastAsia="Times New Roman" w:hAnsi="Courier New" w:cs="Courier New"/>
+          <w:color w:val="000000"/>
+          <w:sz w:val="21"/>
+          <w:szCs w:val="21"/>
+          <w:lang w:val="en-US" w:eastAsia="en-US"/>
+        </w:rPr>
+      </w:pPr>
+      <w:r>
+        <w:rPr>
+          <w:rFonts w:ascii="Courier New" w:eastAsia="Times New Roman" w:hAnsi="Courier New" w:cs="Courier New"/>
+          <w:color w:val="000000"/>
+          <w:sz w:val="21"/>
+          <w:szCs w:val="21"/>
+          <w:lang w:val="en-US" w:eastAsia="en-US"/>
+        </w:rPr>
+        <w:t xml:space="preserve">   return </w:t>
+      </w:r>
+      <w:r>
+        <w:rPr>
+          <w:rFonts w:ascii="Courier New" w:eastAsia="Times New Roman" w:hAnsi="Courier New" w:cs="Courier New"/>
+          <w:i/>
+          <w:iCs/>
+          <w:color w:val="000000"/>
+          <w:sz w:val="21"/>
+          <w:szCs w:val="21"/>
+          <w:lang w:val="en-US" w:eastAsia="en-US"/>
+        </w:rPr>
+        <w:t>composite</w:t>
+      </w:r>
+    </w:p>
+    <w:p>
+      <w:pPr>
+        <w:pBdr>
+          <w:top w:val="single" w:sz="6" w:space="12" w:color="DDDDDD"/>
+          <w:left w:val="single" w:sz="6" w:space="12" w:color="DDDDDD"/>
+          <w:bottom w:val="single" w:sz="6" w:space="12" w:color="DDDDDD"/>
+          <w:right w:val="single" w:sz="6" w:space="12" w:color="DDDDDD"/>
+        </w:pBdr>
+        <w:shd w:val="clear" w:color="auto" w:fill="F9F9F9"/>
+        <w:tabs>
+          <w:tab w:val="left" w:pos="916"/>
+          <w:tab w:val="left" w:pos="1832"/>
+          <w:tab w:val="left" w:pos="2748"/>
+          <w:tab w:val="left" w:pos="3664"/>
+          <w:tab w:val="left" w:pos="4580"/>
+          <w:tab w:val="left" w:pos="5496"/>
+          <w:tab w:val="left" w:pos="6412"/>
+          <w:tab w:val="left" w:pos="7328"/>
+          <w:tab w:val="left" w:pos="8244"/>
+          <w:tab w:val="left" w:pos="9160"/>
+          <w:tab w:val="left" w:pos="10076"/>
+          <w:tab w:val="left" w:pos="10992"/>
+          <w:tab w:val="left" w:pos="11908"/>
+          <w:tab w:val="left" w:pos="12824"/>
+          <w:tab w:val="left" w:pos="13740"/>
+          <w:tab w:val="left" w:pos="14656"/>
+        </w:tabs>
+        <w:spacing w:after="0" w:line="312" w:lineRule="atLeast"/>
+        <w:rPr>
+          <w:rFonts w:ascii="Courier New" w:eastAsia="Times New Roman" w:hAnsi="Courier New" w:cs="Courier New"/>
+          <w:color w:val="000000"/>
+          <w:sz w:val="21"/>
+          <w:szCs w:val="21"/>
+          <w:lang w:val="en-US" w:eastAsia="en-US"/>
+        </w:rPr>
+      </w:pPr>
+      <w:r>
+        <w:rPr>
+          <w:rFonts w:ascii="Courier New" w:eastAsia="Times New Roman" w:hAnsi="Courier New" w:cs="Courier New"/>
+          <w:color w:val="000000"/>
+          <w:sz w:val="21"/>
+          <w:szCs w:val="21"/>
+          <w:lang w:val="en-US" w:eastAsia="en-US"/>
+        </w:rPr>
+        <w:t xml:space="preserve">return </w:t>
+      </w:r>
+      <w:r>
+        <w:rPr>
+          <w:rFonts w:ascii="Courier New" w:eastAsia="Times New Roman" w:hAnsi="Courier New" w:cs="Courier New"/>
+          <w:i/>
+          <w:iCs/>
+          <w:color w:val="000000"/>
+          <w:sz w:val="21"/>
+          <w:szCs w:val="21"/>
+          <w:lang w:val="en-US" w:eastAsia="en-US"/>
+        </w:rPr>
+        <w:t>probably prime</w:t>
+      </w:r>
+    </w:p>
+    <w:p>
+      <w:pPr>
+        <w:rPr>
+          <w:rFonts w:ascii="Times New Roman" w:hAnsi="Times New Roman" w:cs="Times New Roman"/>
+          <w:sz w:val="28"/>
+          <w:szCs w:val="28"/>
+          <w:lang w:val="uk-UA"/>
+        </w:rPr>
+      </w:pPr>
     </w:p>
     <w:p>
       <w:pPr>
@@ -762,7 +2127,16 @@
           <w:szCs w:val="28"/>
           <w:lang w:val="uk-UA"/>
         </w:rPr>
-        <w:t>для арифметичних операції з великими числами</w:t>
+        <w:t xml:space="preserve">для </w:t>
+      </w:r>
+      <w:r>
+        <w:rPr>
+          <w:rFonts w:ascii="Times New Roman" w:hAnsi="Times New Roman" w:cs="Times New Roman"/>
+          <w:sz w:val="28"/>
+          <w:szCs w:val="28"/>
+          <w:lang w:val="uk-UA"/>
+        </w:rPr>
+        <w:t>генерації простих великих чисел</w:t>
       </w:r>
       <w:bookmarkStart w:id="0" w:name="_GoBack"/>
       <w:bookmarkEnd w:id="0"/>
@@ -1690,18 +3064,18 @@
     <w:lsdException w:name="Bibliography" w:uiPriority="37"/>
     <w:lsdException w:name="TOC Heading" w:uiPriority="39" w:qFormat="1"/>
   </w:latentStyles>
-  <w:style w:type="paragraph" w:default="1" w:styleId="a">
+  <w:style w:type="paragraph" w:default="1" w:styleId="Normal">
     <w:name w:val="Normal"/>
     <w:qFormat/>
     <w:rsid w:val="000658A1"/>
   </w:style>
-  <w:style w:type="character" w:default="1" w:styleId="a0">
+  <w:style w:type="character" w:default="1" w:styleId="DefaultParagraphFont">
     <w:name w:val="Default Paragraph Font"/>
     <w:uiPriority w:val="1"/>
     <w:semiHidden/>
     <w:unhideWhenUsed/>
   </w:style>
-  <w:style w:type="table" w:default="1" w:styleId="a1">
+  <w:style w:type="table" w:default="1" w:styleId="TableNormal">
     <w:name w:val="Normal Table"/>
     <w:uiPriority w:val="99"/>
     <w:semiHidden/>
@@ -1716,7 +3090,7 @@
       </w:tblCellMar>
     </w:tblPr>
   </w:style>
-  <w:style w:type="numbering" w:default="1" w:styleId="a2">
+  <w:style w:type="numbering" w:default="1" w:styleId="NoList">
     <w:name w:val="No List"/>
     <w:uiPriority w:val="99"/>
     <w:semiHidden/>
@@ -1724,12 +3098,12 @@
   </w:style>
   <w:style w:type="character" w:customStyle="1" w:styleId="apple-converted-space">
     <w:name w:val="apple-converted-space"/>
-    <w:basedOn w:val="a0"/>
+    <w:basedOn w:val="DefaultParagraphFont"/>
     <w:rsid w:val="007B540D"/>
   </w:style>
-  <w:style w:type="paragraph" w:styleId="a3">
+  <w:style w:type="paragraph" w:styleId="ListParagraph">
     <w:name w:val="List Paragraph"/>
-    <w:basedOn w:val="a"/>
+    <w:basedOn w:val="Normal"/>
     <w:uiPriority w:val="34"/>
     <w:qFormat/>
     <w:rsid w:val="0083282B"/>
@@ -1738,16 +3112,15 @@
       <w:contextualSpacing/>
     </w:pPr>
   </w:style>
-  <w:style w:type="table" w:styleId="a4">
+  <w:style w:type="table" w:styleId="TableGrid">
     <w:name w:val="Table Grid"/>
-    <w:basedOn w:val="a1"/>
+    <w:basedOn w:val="TableNormal"/>
     <w:uiPriority w:val="59"/>
     <w:rsid w:val="00A130FD"/>
     <w:pPr>
       <w:spacing w:after="0" w:line="240" w:lineRule="auto"/>
     </w:pPr>
     <w:tblPr>
-      <w:tblInd w:w="0" w:type="dxa"/>
       <w:tblBorders>
         <w:top w:val="single" w:sz="4" w:space="0" w:color="000000" w:themeColor="text1"/>
         <w:left w:val="single" w:sz="4" w:space="0" w:color="000000" w:themeColor="text1"/>
@@ -1756,18 +3129,12 @@
         <w:insideH w:val="single" w:sz="4" w:space="0" w:color="000000" w:themeColor="text1"/>
         <w:insideV w:val="single" w:sz="4" w:space="0" w:color="000000" w:themeColor="text1"/>
       </w:tblBorders>
-      <w:tblCellMar>
-        <w:top w:w="0" w:type="dxa"/>
-        <w:left w:w="108" w:type="dxa"/>
-        <w:bottom w:w="0" w:type="dxa"/>
-        <w:right w:w="108" w:type="dxa"/>
-      </w:tblCellMar>
     </w:tblPr>
   </w:style>
-  <w:style w:type="paragraph" w:styleId="a5">
+  <w:style w:type="paragraph" w:styleId="BalloonText">
     <w:name w:val="Balloon Text"/>
-    <w:basedOn w:val="a"/>
-    <w:link w:val="a6"/>
+    <w:basedOn w:val="Normal"/>
+    <w:link w:val="BalloonTextChar"/>
     <w:uiPriority w:val="99"/>
     <w:semiHidden/>
     <w:unhideWhenUsed/>
@@ -1781,10 +3148,10 @@
       <w:szCs w:val="16"/>
     </w:rPr>
   </w:style>
-  <w:style w:type="character" w:customStyle="1" w:styleId="a6">
-    <w:name w:val="Текст выноски Знак"/>
-    <w:basedOn w:val="a0"/>
-    <w:link w:val="a5"/>
+  <w:style w:type="character" w:customStyle="1" w:styleId="BalloonTextChar">
+    <w:name w:val="Balloon Text Char"/>
+    <w:basedOn w:val="DefaultParagraphFont"/>
+    <w:link w:val="BalloonText"/>
     <w:uiPriority w:val="99"/>
     <w:semiHidden/>
     <w:rsid w:val="00A13D66"/>
@@ -1792,6 +3159,56 @@
       <w:rFonts w:ascii="Tahoma" w:hAnsi="Tahoma" w:cs="Tahoma"/>
       <w:sz w:val="16"/>
       <w:szCs w:val="16"/>
+    </w:rPr>
+  </w:style>
+  <w:style w:type="paragraph" w:styleId="HTMLPreformatted">
+    <w:name w:val="HTML Preformatted"/>
+    <w:basedOn w:val="Normal"/>
+    <w:link w:val="HTMLPreformattedChar"/>
+    <w:uiPriority w:val="99"/>
+    <w:semiHidden/>
+    <w:unhideWhenUsed/>
+    <w:rsid w:val="00993A38"/>
+    <w:pPr>
+      <w:tabs>
+        <w:tab w:val="left" w:pos="916"/>
+        <w:tab w:val="left" w:pos="1832"/>
+        <w:tab w:val="left" w:pos="2748"/>
+        <w:tab w:val="left" w:pos="3664"/>
+        <w:tab w:val="left" w:pos="4580"/>
+        <w:tab w:val="left" w:pos="5496"/>
+        <w:tab w:val="left" w:pos="6412"/>
+        <w:tab w:val="left" w:pos="7328"/>
+        <w:tab w:val="left" w:pos="8244"/>
+        <w:tab w:val="left" w:pos="9160"/>
+        <w:tab w:val="left" w:pos="10076"/>
+        <w:tab w:val="left" w:pos="10992"/>
+        <w:tab w:val="left" w:pos="11908"/>
+        <w:tab w:val="left" w:pos="12824"/>
+        <w:tab w:val="left" w:pos="13740"/>
+        <w:tab w:val="left" w:pos="14656"/>
+      </w:tabs>
+      <w:spacing w:after="0" w:line="240" w:lineRule="auto"/>
+    </w:pPr>
+    <w:rPr>
+      <w:rFonts w:ascii="Courier New" w:eastAsia="Times New Roman" w:hAnsi="Courier New" w:cs="Courier New"/>
+      <w:sz w:val="20"/>
+      <w:szCs w:val="20"/>
+      <w:lang w:val="en-US" w:eastAsia="en-US"/>
+    </w:rPr>
+  </w:style>
+  <w:style w:type="character" w:customStyle="1" w:styleId="HTMLPreformattedChar">
+    <w:name w:val="HTML Preformatted Char"/>
+    <w:basedOn w:val="DefaultParagraphFont"/>
+    <w:link w:val="HTMLPreformatted"/>
+    <w:uiPriority w:val="99"/>
+    <w:semiHidden/>
+    <w:rsid w:val="00993A38"/>
+    <w:rPr>
+      <w:rFonts w:ascii="Courier New" w:eastAsia="Times New Roman" w:hAnsi="Courier New" w:cs="Courier New"/>
+      <w:sz w:val="20"/>
+      <w:szCs w:val="20"/>
+      <w:lang w:val="en-US" w:eastAsia="en-US"/>
     </w:rPr>
   </w:style>
 </w:styles>
@@ -1953,17 +3370,17 @@
     <w:lsdException w:name="Bibliography" w:uiPriority="37"/>
     <w:lsdException w:name="TOC Heading" w:uiPriority="39" w:qFormat="1"/>
   </w:latentStyles>
-  <w:style w:type="paragraph" w:default="1" w:styleId="a">
+  <w:style w:type="paragraph" w:default="1" w:styleId="Normal">
     <w:name w:val="Normal"/>
     <w:qFormat/>
   </w:style>
-  <w:style w:type="character" w:default="1" w:styleId="a0">
+  <w:style w:type="character" w:default="1" w:styleId="DefaultParagraphFont">
     <w:name w:val="Default Paragraph Font"/>
     <w:uiPriority w:val="1"/>
     <w:semiHidden/>
     <w:unhideWhenUsed/>
   </w:style>
-  <w:style w:type="table" w:default="1" w:styleId="a1">
+  <w:style w:type="table" w:default="1" w:styleId="TableNormal">
     <w:name w:val="Normal Table"/>
     <w:uiPriority w:val="99"/>
     <w:semiHidden/>
@@ -1978,7 +3395,7 @@
       </w:tblCellMar>
     </w:tblPr>
   </w:style>
-  <w:style w:type="numbering" w:default="1" w:styleId="a2">
+  <w:style w:type="numbering" w:default="1" w:styleId="NoList">
     <w:name w:val="No List"/>
     <w:uiPriority w:val="99"/>
     <w:semiHidden/>
@@ -2275,7 +3692,7 @@
 </file>
 
 <file path=customXml/itemProps1.xml><?xml version="1.0" encoding="utf-8"?>
-<ds:datastoreItem xmlns:ds="http://schemas.openxmlformats.org/officeDocument/2006/customXml" ds:itemID="{FA0C2949-DF01-437E-A864-8556EFA665EC}">
+<ds:datastoreItem xmlns:ds="http://schemas.openxmlformats.org/officeDocument/2006/customXml" ds:itemID="{1AD2ACAB-BE21-4E81-9897-31529C51A5CF}">
   <ds:schemaRefs>
     <ds:schemaRef ds:uri="http://schemas.openxmlformats.org/officeDocument/2006/bibliography"/>
   </ds:schemaRefs>

</xml_diff>